<commit_message>
Bozza report (md version)
</commit_message>
<xml_diff>
--- a/SNA bozza.docx
+++ b/SNA bozza.docx
@@ -133,13 +133,7 @@
         <w:rPr>
           <w:color w:val="000000" w:themeColor="text1"/>
         </w:rPr>
-        <w:t>t</w:t>
-      </w:r>
-      <w:r>
-        <w:rPr>
-          <w:color w:val="000000" w:themeColor="text1"/>
-        </w:rPr>
-        <w:t>weet</w:t>
+        <w:t>tweet</w:t>
       </w:r>
       <w:proofErr w:type="spellEnd"/>
       <w:r>
@@ -1084,24 +1078,15 @@
       </w:r>
       <w:proofErr w:type="spellEnd"/>
       <w:r>
-        <w:t xml:space="preserve"> </w:t>
-      </w:r>
-      <w:r>
-        <w:t xml:space="preserve">(figlio +ogni </w:t>
-      </w:r>
-      <w:proofErr w:type="spellStart"/>
-      <w:r>
-        <w:t>hastag</w:t>
-      </w:r>
-      <w:r>
-        <w:t>s</w:t>
-      </w:r>
-      <w:proofErr w:type="spellEnd"/>
-      <w:r>
-        <w:t xml:space="preserve"> </w:t>
-      </w:r>
-      <w:r>
-        <w:t xml:space="preserve">padre) </w:t>
+        <w:t xml:space="preserve"> (figlio +ogni </w:t>
+      </w:r>
+      <w:proofErr w:type="spellStart"/>
+      <w:r>
+        <w:t>hastags</w:t>
+      </w:r>
+      <w:proofErr w:type="spellEnd"/>
+      <w:r>
+        <w:t xml:space="preserve"> padre) </w:t>
       </w:r>
       <w:r>
         <w:t xml:space="preserve"> </w:t>
@@ -1167,10 +1152,7 @@
       </w:r>
       <w:proofErr w:type="spellEnd"/>
       <w:r>
-        <w:t xml:space="preserve"> padre, per ogni categoria i: </w:t>
-      </w:r>
-      <w:r>
-        <w:t>C</w:t>
+        <w:t xml:space="preserve"> padre, per ogni categoria i: C</w:t>
       </w:r>
       <w:r>
         <w:rPr>
@@ -1201,40 +1183,31 @@
       </w:r>
       <w:proofErr w:type="spellEnd"/>
       <w:r>
+        <w:t xml:space="preserve"> è</w:t>
+      </w:r>
+      <w:r>
+        <w:t xml:space="preserve"> dato da: </w:t>
+      </w:r>
+      <w:r>
+        <w:t xml:space="preserve"> C</w:t>
+      </w:r>
+      <w:r>
+        <w:rPr>
+          <w:vertAlign w:val="subscript"/>
+        </w:rPr>
+        <w:t>i</w:t>
+      </w:r>
+      <w:r>
+        <w:rPr>
+          <w:vertAlign w:val="subscript"/>
+        </w:rPr>
         <w:t xml:space="preserve"> </w:t>
       </w:r>
       <w:r>
-        <w:t>è</w:t>
-      </w:r>
-      <w:r>
-        <w:t xml:space="preserve"> dato da: </w:t>
-      </w:r>
-      <w:r>
-        <w:t xml:space="preserve"> </w:t>
-      </w:r>
-      <w:r>
-        <w:t>C</w:t>
-      </w:r>
-      <w:r>
-        <w:rPr>
-          <w:vertAlign w:val="subscript"/>
-        </w:rPr>
-        <w:t>i</w:t>
-      </w:r>
-      <w:r>
-        <w:rPr>
-          <w:vertAlign w:val="subscript"/>
-        </w:rPr>
-        <w:t xml:space="preserve"> </w:t>
-      </w:r>
-      <w:r>
         <w:t>/</w:t>
       </w:r>
       <w:r>
-        <w:t xml:space="preserve"> </w:t>
-      </w:r>
-      <w:r>
-        <w:t>Σ</w:t>
+        <w:t xml:space="preserve"> Σ</w:t>
       </w:r>
       <w:r>
         <w:t xml:space="preserve"> </w:t>
@@ -1290,61 +1263,60 @@
       <w:pPr>
         <w:spacing w:after="0" w:line="360" w:lineRule="auto"/>
         <w:ind w:left="708"/>
-      </w:pPr>
-      <w:r>
+        <w:rPr>
+          <w:lang w:val="en-GB"/>
+        </w:rPr>
+      </w:pPr>
+      <w:r>
+        <w:rPr>
+          <w:lang w:val="en-GB"/>
+        </w:rPr>
         <w:t xml:space="preserve">- </w:t>
       </w:r>
       <w:r>
-        <w:t>score maggiore</w:t>
-      </w:r>
-      <w:bookmarkStart w:id="0" w:name="_GoBack"/>
-      <w:bookmarkEnd w:id="0"/>
+        <w:rPr>
+          <w:lang w:val="en-GB"/>
+        </w:rPr>
+        <w:t xml:space="preserve">score </w:t>
+      </w:r>
+      <w:proofErr w:type="spellStart"/>
+      <w:r>
+        <w:rPr>
+          <w:lang w:val="en-GB"/>
+        </w:rPr>
+        <w:t>maggiore</w:t>
+      </w:r>
+      <w:proofErr w:type="spellEnd"/>
     </w:p>
     <w:p>
       <w:pPr>
         <w:ind w:left="708"/>
-      </w:pPr>
-      <w:r>
-        <w:t xml:space="preserve">- </w:t>
-      </w:r>
-      <w:r>
-        <w:t>se score&gt;</w:t>
-      </w:r>
-      <w:proofErr w:type="spellStart"/>
-      <w:r>
-        <w:t>threshold</w:t>
-      </w:r>
-      <w:proofErr w:type="spellEnd"/>
+        <w:rPr>
+          <w:lang w:val="en-GB"/>
+        </w:rPr>
+      </w:pPr>
+      <w:r>
+        <w:rPr>
+          <w:lang w:val="en-GB"/>
+        </w:rPr>
+        <w:t>- se score&gt;threshold</w:t>
+      </w:r>
     </w:p>
     <w:p>
       <w:pPr>
         <w:rPr>
           <w:b/>
           <w:i/>
+          <w:lang w:val="en-GB"/>
         </w:rPr>
       </w:pPr>
       <w:r>
         <w:rPr>
           <w:b/>
           <w:i/>
-        </w:rPr>
-        <w:t xml:space="preserve">1.4 List </w:t>
-      </w:r>
-      <w:proofErr w:type="spellStart"/>
-      <w:r>
-        <w:rPr>
-          <w:b/>
-          <w:i/>
-        </w:rPr>
-        <w:t>cleaning</w:t>
-      </w:r>
-      <w:proofErr w:type="spellEnd"/>
-      <w:r>
-        <w:rPr>
-          <w:b/>
-          <w:i/>
-        </w:rPr>
-        <w:t xml:space="preserve"> </w:t>
+          <w:lang w:val="en-GB"/>
+        </w:rPr>
+        <w:t xml:space="preserve">1.4 List cleaning </w:t>
       </w:r>
     </w:p>
     <w:p>
@@ -1731,7 +1703,15 @@
       </w:r>
     </w:p>
     <w:p/>
-    <w:p/>
+    <w:p>
+      <w:r>
+        <w:t>miao</w:t>
+      </w:r>
+    </w:p>
+    <w:p>
+      <w:bookmarkStart w:id="0" w:name="_GoBack"/>
+      <w:bookmarkEnd w:id="0"/>
+    </w:p>
     <w:p/>
     <w:p/>
     <w:p/>

</xml_diff>